<commit_message>
convert to design.txt to classes
</commit_message>
<xml_diff>
--- a/design.docx
+++ b/design.docx
@@ -3389,22 +3389,256 @@
         </w:rPr>
         <w:t>برای ارگومان های تابع اینیشیت از صفت های ک در طراحی بدست اوردیم استفاده میکنیم همینطور برای متد های کلاس از طراحی کمک میگیریم</w:t>
       </w:r>
+      <w:r>
+        <w:rPr>
+          <w:rFonts w:cs="Calibri"/>
+          <w:b/>
+          <w:bCs/>
+          <w:sz w:val="32"/>
+          <w:szCs w:val="32"/>
+          <w:lang w:bidi="fa-IR"/>
+        </w:rPr>
+        <w:t xml:space="preserve">  </w:t>
+      </w:r>
+      <w:r>
+        <w:rPr>
+          <w:rFonts w:cs="Calibri" w:hint="cs"/>
+          <w:b/>
+          <w:bCs/>
+          <w:sz w:val="32"/>
+          <w:szCs w:val="32"/>
+          <w:rtl/>
+          <w:lang w:bidi="fa-IR"/>
+        </w:rPr>
+        <w:t>و فقط جایگزاری داریم</w:t>
+      </w:r>
     </w:p>
     <w:p>
       <w:pPr>
         <w:bidi/>
         <w:rPr>
-          <w:rFonts w:cs="Calibri" w:hint="cs"/>
-          <w:b/>
-          <w:bCs/>
-          <w:sz w:val="32"/>
-          <w:szCs w:val="32"/>
-          <w:rtl/>
-          <w:lang w:bidi="fa-IR"/>
-        </w:rPr>
-      </w:pPr>
+          <w:rFonts w:cs="Calibri"/>
+          <w:b/>
+          <w:bCs/>
+          <w:sz w:val="32"/>
+          <w:szCs w:val="32"/>
+          <w:lang w:bidi="fa-IR"/>
+        </w:rPr>
+      </w:pPr>
+      <w:r>
+        <w:rPr>
+          <w:rFonts w:cs="Calibri" w:hint="cs"/>
+          <w:b/>
+          <w:bCs/>
+          <w:sz w:val="32"/>
+          <w:szCs w:val="32"/>
+          <w:rtl/>
+          <w:lang w:bidi="fa-IR"/>
+        </w:rPr>
+        <w:t>زمان تولید توضیحات و ابجکتها در طراحی هست در کد فقط باید جال گزاری کنیم با فکر ازاد.</w:t>
+      </w:r>
+    </w:p>
+    <w:p>
+      <w:pPr>
+        <w:bidi/>
+        <w:rPr>
+          <w:rFonts w:cs="Calibri" w:hint="cs"/>
+          <w:b/>
+          <w:bCs/>
+          <w:sz w:val="32"/>
+          <w:szCs w:val="32"/>
+          <w:rtl/>
+          <w:lang w:bidi="fa-IR"/>
+        </w:rPr>
+      </w:pPr>
+      <w:r>
+        <w:rPr>
+          <w:rFonts w:cs="Calibri" w:hint="cs"/>
+          <w:b/>
+          <w:bCs/>
+          <w:sz w:val="32"/>
+          <w:szCs w:val="32"/>
+          <w:rtl/>
+          <w:lang w:bidi="fa-IR"/>
+        </w:rPr>
+        <w:t xml:space="preserve">با طی کردن مراحل بالا میشود گفت </w:t>
+      </w:r>
+      <w:r>
+        <w:rPr>
+          <w:rFonts w:cs="Calibri" w:hint="cs"/>
+          <w:b/>
+          <w:bCs/>
+          <w:sz w:val="32"/>
+          <w:szCs w:val="32"/>
+          <w:u w:val="single"/>
+          <w:rtl/>
+          <w:lang w:bidi="fa-IR"/>
+        </w:rPr>
+        <w:t>ما اسکلت بندی</w:t>
+      </w:r>
+      <w:r>
+        <w:rPr>
+          <w:rFonts w:cs="Calibri" w:hint="cs"/>
+          <w:b/>
+          <w:bCs/>
+          <w:sz w:val="32"/>
+          <w:szCs w:val="32"/>
+          <w:rtl/>
+          <w:lang w:bidi="fa-IR"/>
+        </w:rPr>
+        <w:t xml:space="preserve"> برنامه مان را طراحی کردیم.</w:t>
+      </w:r>
+    </w:p>
+    <w:p>
+      <w:pPr>
+        <w:bidi/>
+        <w:rPr>
+          <w:rFonts w:cs="Calibri"/>
+          <w:b/>
+          <w:bCs/>
+          <w:sz w:val="32"/>
+          <w:szCs w:val="32"/>
+          <w:lang w:bidi="fa-IR"/>
+        </w:rPr>
+      </w:pPr>
+      <w:r>
+        <w:rPr>
+          <w:rFonts w:cs="Calibri" w:hint="cs"/>
+          <w:b/>
+          <w:bCs/>
+          <w:sz w:val="32"/>
+          <w:szCs w:val="32"/>
+          <w:rtl/>
+          <w:lang w:bidi="fa-IR"/>
+        </w:rPr>
+        <w:t xml:space="preserve">خوبی طراحی برنامه با شی گرایی این هست ک در کلاس دیگر کلاس مورد نظر را فرا میخوانیم و با اضافه کردن متد یا اتربیویت ها اون کلاس </w:t>
+      </w:r>
+      <w:r>
+        <w:rPr>
+          <w:rFonts w:cs="Calibri" w:hint="cs"/>
+          <w:b/>
+          <w:bCs/>
+          <w:sz w:val="32"/>
+          <w:szCs w:val="32"/>
+          <w:rtl/>
+          <w:lang w:bidi="fa-IR"/>
+        </w:rPr>
+        <w:t>یه داده مورد نیاز یا خروجی مورد نیاز دسترسی پیدا میکنم. یعنی داده های یک کلاس ک یک جا دیگر به نمونه ساخته شده از کلاس داده شده در جای دیگری برای ما قابل دسترس هست. چون دیگه متغیر سراسری ک وجود ندارد در برنامه شی گرایی پس باید از این روش جلو برویم برای دسترسی به دادها یا خروجی های مورد نظر</w:t>
+      </w:r>
+      <w:r>
+        <w:rPr>
+          <w:rFonts w:cs="Calibri"/>
+          <w:b/>
+          <w:bCs/>
+          <w:sz w:val="32"/>
+          <w:szCs w:val="32"/>
+          <w:lang w:bidi="fa-IR"/>
+        </w:rPr>
+        <w:t>.</w:t>
+      </w:r>
+    </w:p>
+    <w:p>
+      <w:pPr>
+        <w:pStyle w:val="ListParagraph"/>
+        <w:numPr>
+          <w:ilvl w:val="0"/>
+          <w:numId w:val="2"/>
+        </w:numPr>
+        <w:bidi/>
+        <w:rPr>
+          <w:rFonts w:cs="Calibri"/>
+          <w:b/>
+          <w:bCs/>
+          <w:sz w:val="32"/>
+          <w:szCs w:val="32"/>
+          <w:lang w:bidi="fa-IR"/>
+        </w:rPr>
+      </w:pPr>
+      <w:r>
+        <w:rPr>
+          <w:rFonts w:cs="Calibri" w:hint="cs"/>
+          <w:b/>
+          <w:bCs/>
+          <w:sz w:val="32"/>
+          <w:szCs w:val="32"/>
+          <w:rtl/>
+          <w:lang w:bidi="fa-IR"/>
+        </w:rPr>
+        <w:t>هر کلاس باید یک مسولیت واحد داشته باشد</w:t>
+      </w:r>
+    </w:p>
+    <w:p>
+      <w:pPr>
+        <w:pStyle w:val="ListParagraph"/>
+        <w:numPr>
+          <w:ilvl w:val="0"/>
+          <w:numId w:val="2"/>
+        </w:numPr>
+        <w:rPr>
+          <w:rFonts w:cs="Calibri"/>
+          <w:b/>
+          <w:bCs/>
+          <w:sz w:val="32"/>
+          <w:szCs w:val="32"/>
+          <w:lang w:bidi="fa-IR"/>
+        </w:rPr>
+      </w:pPr>
+      <w:r>
+        <w:rPr>
+          <w:rFonts w:cs="Calibri"/>
+          <w:b/>
+          <w:bCs/>
+          <w:sz w:val="32"/>
+          <w:szCs w:val="32"/>
+          <w:lang w:bidi="fa-IR"/>
+        </w:rPr>
+        <w:t xml:space="preserve">Design </w:t>
+      </w:r>
+    </w:p>
+    <w:p>
+      <w:pPr>
+        <w:pStyle w:val="ListParagraph"/>
+        <w:numPr>
+          <w:ilvl w:val="0"/>
+          <w:numId w:val="2"/>
+        </w:numPr>
+        <w:rPr>
+          <w:rFonts w:cs="Calibri" w:hint="cs"/>
+          <w:b/>
+          <w:bCs/>
+          <w:sz w:val="32"/>
+          <w:szCs w:val="32"/>
+          <w:rtl/>
+          <w:lang w:bidi="fa-IR"/>
+        </w:rPr>
+      </w:pPr>
+      <w:r>
+        <w:rPr>
+          <w:rFonts w:cs="Calibri"/>
+          <w:b/>
+          <w:bCs/>
+          <w:sz w:val="32"/>
+          <w:szCs w:val="32"/>
+          <w:lang w:bidi="fa-IR"/>
+        </w:rPr>
+        <w:t>write empty class</w:t>
+      </w:r>
       <w:bookmarkStart w:id="0" w:name="_GoBack"/>
       <w:bookmarkEnd w:id="0"/>
+    </w:p>
+    <w:p>
+      <w:pPr>
+        <w:bidi/>
+        <w:rPr>
+          <w:rFonts w:cs="Calibri" w:hint="cs"/>
+          <w:b/>
+          <w:bCs/>
+          <w:sz w:val="32"/>
+          <w:szCs w:val="32"/>
+          <w:rtl/>
+          <w:lang w:bidi="fa-IR"/>
+        </w:rPr>
+      </w:pPr>
     </w:p>
     <w:p>
       <w:pPr>
@@ -3513,6 +3747,241 @@
     </w:sectPr>
   </w:body>
 </w:document>
+</file>
+
+<file path=word/numbering.xml><?xml version="1.0" encoding="utf-8"?>
+<w:numbering xmlns:wpc="http://schemas.microsoft.com/office/word/2010/wordprocessingCanvas" xmlns:cx="http://schemas.microsoft.com/office/drawing/2014/chartex" xmlns:cx1="http://schemas.microsoft.com/office/drawing/2015/9/8/chartex" xmlns:mc="http://schemas.openxmlformats.org/markup-compatibility/2006" xmlns:o="urn:schemas-microsoft-com:office:office" xmlns:r="http://schemas.openxmlformats.org/officeDocument/2006/relationships" xmlns:m="http://schemas.openxmlformats.org/officeDocument/2006/math" xmlns:v="urn:schemas-microsoft-com:vml" xmlns:wp14="http://schemas.microsoft.com/office/word/2010/wordprocessingDrawing" xmlns:wp="http://schemas.openxmlformats.org/drawingml/2006/wordprocessingDrawing" xmlns:w10="urn:schemas-microsoft-com:office:word" xmlns:w="http://schemas.openxmlformats.org/wordprocessingml/2006/main" xmlns:w14="http://schemas.microsoft.com/office/word/2010/wordml" xmlns:w15="http://schemas.microsoft.com/office/word/2012/wordml" xmlns:w16se="http://schemas.microsoft.com/office/word/2015/wordml/symex" xmlns:wpg="http://schemas.microsoft.com/office/word/2010/wordprocessingGroup" xmlns:wpi="http://schemas.microsoft.com/office/word/2010/wordprocessingInk" xmlns:wne="http://schemas.microsoft.com/office/word/2006/wordml" xmlns:wps="http://schemas.microsoft.com/office/word/2010/wordprocessingShape" mc:Ignorable="w14 w15 w16se wp14">
+  <w:abstractNum w:abstractNumId="0" w15:restartNumberingAfterBreak="0">
+    <w:nsid w:val="271F7A4D"/>
+    <w:multiLevelType w:val="hybridMultilevel"/>
+    <w:tmpl w:val="E3421910"/>
+    <w:lvl w:ilvl="0" w:tplc="285CBBB0">
+      <w:numFmt w:val="bullet"/>
+      <w:lvlText w:val="-"/>
+      <w:lvlJc w:val="left"/>
+      <w:pPr>
+        <w:ind w:left="720" w:hanging="360"/>
+      </w:pPr>
+      <w:rPr>
+        <w:rFonts w:ascii="Calibri" w:eastAsiaTheme="minorHAnsi" w:hAnsi="Calibri" w:cs="Calibri" w:hint="default"/>
+      </w:rPr>
+    </w:lvl>
+    <w:lvl w:ilvl="1" w:tplc="04090003" w:tentative="1">
+      <w:start w:val="1"/>
+      <w:numFmt w:val="bullet"/>
+      <w:lvlText w:val="o"/>
+      <w:lvlJc w:val="left"/>
+      <w:pPr>
+        <w:ind w:left="1440" w:hanging="360"/>
+      </w:pPr>
+      <w:rPr>
+        <w:rFonts w:ascii="Courier New" w:hAnsi="Courier New" w:cs="Courier New" w:hint="default"/>
+      </w:rPr>
+    </w:lvl>
+    <w:lvl w:ilvl="2" w:tplc="04090005" w:tentative="1">
+      <w:start w:val="1"/>
+      <w:numFmt w:val="bullet"/>
+      <w:lvlText w:val=""/>
+      <w:lvlJc w:val="left"/>
+      <w:pPr>
+        <w:ind w:left="2160" w:hanging="360"/>
+      </w:pPr>
+      <w:rPr>
+        <w:rFonts w:ascii="Wingdings" w:hAnsi="Wingdings" w:hint="default"/>
+      </w:rPr>
+    </w:lvl>
+    <w:lvl w:ilvl="3" w:tplc="04090001" w:tentative="1">
+      <w:start w:val="1"/>
+      <w:numFmt w:val="bullet"/>
+      <w:lvlText w:val=""/>
+      <w:lvlJc w:val="left"/>
+      <w:pPr>
+        <w:ind w:left="2880" w:hanging="360"/>
+      </w:pPr>
+      <w:rPr>
+        <w:rFonts w:ascii="Symbol" w:hAnsi="Symbol" w:hint="default"/>
+      </w:rPr>
+    </w:lvl>
+    <w:lvl w:ilvl="4" w:tplc="04090003" w:tentative="1">
+      <w:start w:val="1"/>
+      <w:numFmt w:val="bullet"/>
+      <w:lvlText w:val="o"/>
+      <w:lvlJc w:val="left"/>
+      <w:pPr>
+        <w:ind w:left="3600" w:hanging="360"/>
+      </w:pPr>
+      <w:rPr>
+        <w:rFonts w:ascii="Courier New" w:hAnsi="Courier New" w:cs="Courier New" w:hint="default"/>
+      </w:rPr>
+    </w:lvl>
+    <w:lvl w:ilvl="5" w:tplc="04090005" w:tentative="1">
+      <w:start w:val="1"/>
+      <w:numFmt w:val="bullet"/>
+      <w:lvlText w:val=""/>
+      <w:lvlJc w:val="left"/>
+      <w:pPr>
+        <w:ind w:left="4320" w:hanging="360"/>
+      </w:pPr>
+      <w:rPr>
+        <w:rFonts w:ascii="Wingdings" w:hAnsi="Wingdings" w:hint="default"/>
+      </w:rPr>
+    </w:lvl>
+    <w:lvl w:ilvl="6" w:tplc="04090001" w:tentative="1">
+      <w:start w:val="1"/>
+      <w:numFmt w:val="bullet"/>
+      <w:lvlText w:val=""/>
+      <w:lvlJc w:val="left"/>
+      <w:pPr>
+        <w:ind w:left="5040" w:hanging="360"/>
+      </w:pPr>
+      <w:rPr>
+        <w:rFonts w:ascii="Symbol" w:hAnsi="Symbol" w:hint="default"/>
+      </w:rPr>
+    </w:lvl>
+    <w:lvl w:ilvl="7" w:tplc="04090003" w:tentative="1">
+      <w:start w:val="1"/>
+      <w:numFmt w:val="bullet"/>
+      <w:lvlText w:val="o"/>
+      <w:lvlJc w:val="left"/>
+      <w:pPr>
+        <w:ind w:left="5760" w:hanging="360"/>
+      </w:pPr>
+      <w:rPr>
+        <w:rFonts w:ascii="Courier New" w:hAnsi="Courier New" w:cs="Courier New" w:hint="default"/>
+      </w:rPr>
+    </w:lvl>
+    <w:lvl w:ilvl="8" w:tplc="04090005" w:tentative="1">
+      <w:start w:val="1"/>
+      <w:numFmt w:val="bullet"/>
+      <w:lvlText w:val=""/>
+      <w:lvlJc w:val="left"/>
+      <w:pPr>
+        <w:ind w:left="6480" w:hanging="360"/>
+      </w:pPr>
+      <w:rPr>
+        <w:rFonts w:ascii="Wingdings" w:hAnsi="Wingdings" w:hint="default"/>
+      </w:rPr>
+    </w:lvl>
+  </w:abstractNum>
+  <w:abstractNum w:abstractNumId="1" w15:restartNumberingAfterBreak="0">
+    <w:nsid w:val="48C876A7"/>
+    <w:multiLevelType w:val="hybridMultilevel"/>
+    <w:tmpl w:val="E39A3A96"/>
+    <w:lvl w:ilvl="0" w:tplc="1AB87F0E">
+      <w:numFmt w:val="bullet"/>
+      <w:lvlText w:val="-"/>
+      <w:lvlJc w:val="left"/>
+      <w:pPr>
+        <w:ind w:left="720" w:hanging="360"/>
+      </w:pPr>
+      <w:rPr>
+        <w:rFonts w:ascii="Calibri" w:eastAsiaTheme="minorHAnsi" w:hAnsi="Calibri" w:cs="Calibri" w:hint="default"/>
+      </w:rPr>
+    </w:lvl>
+    <w:lvl w:ilvl="1" w:tplc="04090003" w:tentative="1">
+      <w:start w:val="1"/>
+      <w:numFmt w:val="bullet"/>
+      <w:lvlText w:val="o"/>
+      <w:lvlJc w:val="left"/>
+      <w:pPr>
+        <w:ind w:left="1440" w:hanging="360"/>
+      </w:pPr>
+      <w:rPr>
+        <w:rFonts w:ascii="Courier New" w:hAnsi="Courier New" w:cs="Courier New" w:hint="default"/>
+      </w:rPr>
+    </w:lvl>
+    <w:lvl w:ilvl="2" w:tplc="04090005" w:tentative="1">
+      <w:start w:val="1"/>
+      <w:numFmt w:val="bullet"/>
+      <w:lvlText w:val=""/>
+      <w:lvlJc w:val="left"/>
+      <w:pPr>
+        <w:ind w:left="2160" w:hanging="360"/>
+      </w:pPr>
+      <w:rPr>
+        <w:rFonts w:ascii="Wingdings" w:hAnsi="Wingdings" w:hint="default"/>
+      </w:rPr>
+    </w:lvl>
+    <w:lvl w:ilvl="3" w:tplc="04090001" w:tentative="1">
+      <w:start w:val="1"/>
+      <w:numFmt w:val="bullet"/>
+      <w:lvlText w:val=""/>
+      <w:lvlJc w:val="left"/>
+      <w:pPr>
+        <w:ind w:left="2880" w:hanging="360"/>
+      </w:pPr>
+      <w:rPr>
+        <w:rFonts w:ascii="Symbol" w:hAnsi="Symbol" w:hint="default"/>
+      </w:rPr>
+    </w:lvl>
+    <w:lvl w:ilvl="4" w:tplc="04090003" w:tentative="1">
+      <w:start w:val="1"/>
+      <w:numFmt w:val="bullet"/>
+      <w:lvlText w:val="o"/>
+      <w:lvlJc w:val="left"/>
+      <w:pPr>
+        <w:ind w:left="3600" w:hanging="360"/>
+      </w:pPr>
+      <w:rPr>
+        <w:rFonts w:ascii="Courier New" w:hAnsi="Courier New" w:cs="Courier New" w:hint="default"/>
+      </w:rPr>
+    </w:lvl>
+    <w:lvl w:ilvl="5" w:tplc="04090005" w:tentative="1">
+      <w:start w:val="1"/>
+      <w:numFmt w:val="bullet"/>
+      <w:lvlText w:val=""/>
+      <w:lvlJc w:val="left"/>
+      <w:pPr>
+        <w:ind w:left="4320" w:hanging="360"/>
+      </w:pPr>
+      <w:rPr>
+        <w:rFonts w:ascii="Wingdings" w:hAnsi="Wingdings" w:hint="default"/>
+      </w:rPr>
+    </w:lvl>
+    <w:lvl w:ilvl="6" w:tplc="04090001" w:tentative="1">
+      <w:start w:val="1"/>
+      <w:numFmt w:val="bullet"/>
+      <w:lvlText w:val=""/>
+      <w:lvlJc w:val="left"/>
+      <w:pPr>
+        <w:ind w:left="5040" w:hanging="360"/>
+      </w:pPr>
+      <w:rPr>
+        <w:rFonts w:ascii="Symbol" w:hAnsi="Symbol" w:hint="default"/>
+      </w:rPr>
+    </w:lvl>
+    <w:lvl w:ilvl="7" w:tplc="04090003" w:tentative="1">
+      <w:start w:val="1"/>
+      <w:numFmt w:val="bullet"/>
+      <w:lvlText w:val="o"/>
+      <w:lvlJc w:val="left"/>
+      <w:pPr>
+        <w:ind w:left="5760" w:hanging="360"/>
+      </w:pPr>
+      <w:rPr>
+        <w:rFonts w:ascii="Courier New" w:hAnsi="Courier New" w:cs="Courier New" w:hint="default"/>
+      </w:rPr>
+    </w:lvl>
+    <w:lvl w:ilvl="8" w:tplc="04090005" w:tentative="1">
+      <w:start w:val="1"/>
+      <w:numFmt w:val="bullet"/>
+      <w:lvlText w:val=""/>
+      <w:lvlJc w:val="left"/>
+      <w:pPr>
+        <w:ind w:left="6480" w:hanging="360"/>
+      </w:pPr>
+      <w:rPr>
+        <w:rFonts w:ascii="Wingdings" w:hAnsi="Wingdings" w:hint="default"/>
+      </w:rPr>
+    </w:lvl>
+  </w:abstractNum>
+  <w:num w:numId="1">
+    <w:abstractNumId w:val="0"/>
+  </w:num>
+  <w:num w:numId="2">
+    <w:abstractNumId w:val="1"/>
+  </w:num>
+</w:numbering>
 </file>
 
 <file path=word/styles.xml><?xml version="1.0" encoding="utf-8"?>
@@ -3936,6 +4405,17 @@
     <w:semiHidden/>
     <w:unhideWhenUsed/>
   </w:style>
+  <w:style w:type="paragraph" w:styleId="ListParagraph">
+    <w:name w:val="List Paragraph"/>
+    <w:basedOn w:val="Normal"/>
+    <w:uiPriority w:val="34"/>
+    <w:qFormat/>
+    <w:rsid w:val="00E23E70"/>
+    <w:pPr>
+      <w:ind w:left="720"/>
+      <w:contextualSpacing/>
+    </w:pPr>
+  </w:style>
 </w:styles>
 </file>
 

</xml_diff>

<commit_message>
create get data from web page without press btn
</commit_message>
<xml_diff>
--- a/design.docx
+++ b/design.docx
@@ -5448,30 +5448,317 @@
       <w:pPr>
         <w:bidi/>
         <w:rPr>
-          <w:rFonts w:cs="Calibri" w:hint="cs"/>
-          <w:b/>
-          <w:bCs/>
-          <w:sz w:val="32"/>
-          <w:szCs w:val="32"/>
-          <w:rtl/>
-          <w:lang w:bidi="fa-IR"/>
-        </w:rPr>
-      </w:pPr>
+          <w:rFonts w:cs="Calibri"/>
+          <w:b/>
+          <w:bCs/>
+          <w:sz w:val="32"/>
+          <w:szCs w:val="32"/>
+          <w:lang w:bidi="fa-IR"/>
+        </w:rPr>
+      </w:pPr>
+      <w:r>
+        <w:rPr>
+          <w:rFonts w:cs="Calibri" w:hint="cs"/>
+          <w:b/>
+          <w:bCs/>
+          <w:sz w:val="32"/>
+          <w:szCs w:val="32"/>
+          <w:rtl/>
+          <w:lang w:bidi="fa-IR"/>
+        </w:rPr>
+        <w:t>کلاس فرزند هست یک کلاس از کلاس والد.</w:t>
+      </w:r>
+    </w:p>
+    <w:p>
+      <w:pPr>
+        <w:bidi/>
+        <w:rPr>
+          <w:rFonts w:cs="Calibri" w:hint="cs"/>
+          <w:b/>
+          <w:bCs/>
+          <w:sz w:val="32"/>
+          <w:szCs w:val="32"/>
+          <w:rtl/>
+          <w:lang w:bidi="fa-IR"/>
+        </w:rPr>
+      </w:pPr>
+      <w:r>
+        <w:rPr>
+          <w:rFonts w:cs="Calibri" w:hint="cs"/>
+          <w:b/>
+          <w:bCs/>
+          <w:sz w:val="32"/>
+          <w:szCs w:val="32"/>
+          <w:rtl/>
+          <w:lang w:bidi="fa-IR"/>
+        </w:rPr>
+        <w:t>زمانی ک بخواهیم کاری را ک در برنامه انجام میدهیم به خود ارجاع داده شود برای اینکار از کلاس متد باید استفاده کنیم</w:t>
+      </w:r>
+    </w:p>
+    <w:p>
+      <w:pPr>
+        <w:bidi/>
+        <w:rPr>
+          <w:rFonts w:cs="Calibri"/>
+          <w:b/>
+          <w:bCs/>
+          <w:sz w:val="32"/>
+          <w:szCs w:val="32"/>
+          <w:rtl/>
+          <w:lang w:bidi="fa-IR"/>
+        </w:rPr>
+      </w:pPr>
+      <w:r>
+        <w:rPr>
+          <w:rFonts w:cs="Calibri" w:hint="cs"/>
+          <w:b/>
+          <w:bCs/>
+          <w:sz w:val="32"/>
+          <w:szCs w:val="32"/>
+          <w:rtl/>
+          <w:lang w:bidi="fa-IR"/>
+        </w:rPr>
+        <w:t xml:space="preserve">با اضافه کردم </w:t>
+      </w:r>
+      <w:r>
+        <w:rPr>
+          <w:rFonts w:cs="Calibri" w:hint="cs"/>
+          <w:b/>
+          <w:bCs/>
+          <w:sz w:val="32"/>
+          <w:szCs w:val="32"/>
+          <w:rtl/>
+          <w:lang w:bidi="fa-IR"/>
+        </w:rPr>
+        <w:t xml:space="preserve">دکوریتور </w:t>
+      </w:r>
+      <w:r>
+        <w:rPr>
+          <w:rFonts w:cs="Calibri"/>
+          <w:b/>
+          <w:bCs/>
+          <w:sz w:val="32"/>
+          <w:szCs w:val="32"/>
+          <w:lang w:bidi="fa-IR"/>
+        </w:rPr>
+        <w:t>@classmethod</w:t>
+      </w:r>
+      <w:r>
+        <w:rPr>
+          <w:rFonts w:cs="Calibri" w:hint="cs"/>
+          <w:b/>
+          <w:bCs/>
+          <w:sz w:val="32"/>
+          <w:szCs w:val="32"/>
+          <w:rtl/>
+          <w:lang w:bidi="fa-IR"/>
+        </w:rPr>
+        <w:t xml:space="preserve"> میتوان</w:t>
+      </w:r>
+      <w:r>
+        <w:rPr>
+          <w:rFonts w:cs="Calibri" w:hint="cs"/>
+          <w:b/>
+          <w:bCs/>
+          <w:sz w:val="32"/>
+          <w:szCs w:val="32"/>
+          <w:rtl/>
+          <w:lang w:bidi="fa-IR"/>
+        </w:rPr>
+        <w:t xml:space="preserve"> کلاس متد ساخت</w:t>
+      </w:r>
+      <w:r>
+        <w:rPr>
+          <w:rFonts w:cs="Calibri" w:hint="cs"/>
+          <w:b/>
+          <w:bCs/>
+          <w:sz w:val="32"/>
+          <w:szCs w:val="32"/>
+          <w:rtl/>
+          <w:lang w:bidi="fa-IR"/>
+        </w:rPr>
+        <w:t>. درواقع با اینکار ما ب خود کلاس دسترسی پیدا میکنم نه یک شی ساخته شده از کلاس.</w:t>
+      </w:r>
+    </w:p>
+    <w:p>
+      <w:pPr>
+        <w:bidi/>
+        <w:rPr>
+          <w:rFonts w:cs="Calibri"/>
+          <w:b/>
+          <w:bCs/>
+          <w:sz w:val="32"/>
+          <w:szCs w:val="32"/>
+          <w:lang w:bidi="fa-IR"/>
+        </w:rPr>
+      </w:pPr>
+      <w:r>
+        <w:rPr>
+          <w:rFonts w:cs="Calibri" w:hint="cs"/>
+          <w:b/>
+          <w:bCs/>
+          <w:sz w:val="32"/>
+          <w:szCs w:val="32"/>
+          <w:rtl/>
+          <w:lang w:bidi="fa-IR"/>
+        </w:rPr>
+        <w:t xml:space="preserve">درواقع با این کار </w:t>
+      </w:r>
+      <w:r>
+        <w:rPr>
+          <w:rFonts w:cs="Calibri"/>
+          <w:b/>
+          <w:bCs/>
+          <w:sz w:val="32"/>
+          <w:szCs w:val="32"/>
+          <w:lang w:bidi="fa-IR"/>
+        </w:rPr>
+        <w:t>self</w:t>
+      </w:r>
+      <w:r>
+        <w:rPr>
+          <w:rFonts w:cs="Calibri" w:hint="cs"/>
+          <w:b/>
+          <w:bCs/>
+          <w:sz w:val="32"/>
+          <w:szCs w:val="32"/>
+          <w:rtl/>
+          <w:lang w:bidi="fa-IR"/>
+        </w:rPr>
+        <w:t xml:space="preserve"> خودش تبدیل به کلاس میشود. همه اینها برای این هست که بتوان هم زمان دو چیز (داده) را به کلاس برگردانند. یکی با </w:t>
+      </w:r>
+      <w:r>
+        <w:rPr>
+          <w:rFonts w:cs="Calibri"/>
+          <w:b/>
+          <w:bCs/>
+          <w:sz w:val="32"/>
+          <w:szCs w:val="32"/>
+          <w:lang w:bidi="fa-IR"/>
+        </w:rPr>
+        <w:t xml:space="preserve">self </w:t>
+      </w:r>
+      <w:r>
+        <w:rPr>
+          <w:rFonts w:cs="Calibri" w:hint="cs"/>
+          <w:b/>
+          <w:bCs/>
+          <w:sz w:val="32"/>
+          <w:szCs w:val="32"/>
+          <w:rtl/>
+          <w:lang w:bidi="fa-IR"/>
+        </w:rPr>
+        <w:t xml:space="preserve"> و یکی هم با </w:t>
+      </w:r>
+      <w:r>
+        <w:rPr>
+          <w:rFonts w:cs="Calibri" w:hint="cs"/>
+          <w:b/>
+          <w:bCs/>
+          <w:sz w:val="32"/>
+          <w:szCs w:val="32"/>
+          <w:rtl/>
+          <w:lang w:bidi="fa-IR"/>
+        </w:rPr>
+        <w:t>یک اسم متغییر و داخل کلاس متد ها ما از</w:t>
+      </w:r>
+      <w:r>
+        <w:rPr>
+          <w:rFonts w:cs="Calibri"/>
+          <w:b/>
+          <w:bCs/>
+          <w:sz w:val="32"/>
+          <w:szCs w:val="32"/>
+          <w:lang w:bidi="fa-IR"/>
+        </w:rPr>
+        <w:t>cls</w:t>
+      </w:r>
+      <w:r>
+        <w:rPr>
+          <w:rFonts w:cs="Calibri" w:hint="cs"/>
+          <w:b/>
+          <w:bCs/>
+          <w:sz w:val="32"/>
+          <w:szCs w:val="32"/>
+          <w:rtl/>
+          <w:lang w:bidi="fa-IR"/>
+        </w:rPr>
+        <w:t xml:space="preserve"> یجای </w:t>
+      </w:r>
+      <w:r>
+        <w:rPr>
+          <w:rFonts w:cs="Calibri"/>
+          <w:b/>
+          <w:bCs/>
+          <w:sz w:val="32"/>
+          <w:szCs w:val="32"/>
+          <w:lang w:bidi="fa-IR"/>
+        </w:rPr>
+        <w:t>self</w:t>
+      </w:r>
+      <w:r>
+        <w:rPr>
+          <w:rFonts w:cs="Calibri" w:hint="cs"/>
+          <w:b/>
+          <w:bCs/>
+          <w:sz w:val="32"/>
+          <w:szCs w:val="32"/>
+          <w:rtl/>
+          <w:lang w:bidi="fa-IR"/>
+        </w:rPr>
+        <w:t xml:space="preserve"> استفاده میکنیم.</w:t>
+      </w:r>
+    </w:p>
+    <w:p>
+      <w:pPr>
+        <w:bidi/>
+        <w:rPr>
+          <w:rFonts w:cs="Calibri" w:hint="cs"/>
+          <w:b/>
+          <w:bCs/>
+          <w:sz w:val="32"/>
+          <w:szCs w:val="32"/>
+          <w:rtl/>
+          <w:lang w:bidi="fa-IR"/>
+        </w:rPr>
+      </w:pPr>
+      <w:r>
+        <w:rPr>
+          <w:rFonts w:cs="Calibri"/>
+          <w:b/>
+          <w:bCs/>
+          <w:sz w:val="32"/>
+          <w:szCs w:val="32"/>
+          <w:lang w:bidi="fa-IR"/>
+        </w:rPr>
+        <w:t>staticmethod</w:t>
+      </w:r>
+      <w:r>
+        <w:rPr>
+          <w:rFonts w:cs="Calibri" w:hint="cs"/>
+          <w:b/>
+          <w:bCs/>
+          <w:sz w:val="32"/>
+          <w:szCs w:val="32"/>
+          <w:rtl/>
+          <w:lang w:bidi="fa-IR"/>
+        </w:rPr>
+        <w:t xml:space="preserve"> متدی هست داخل متد کلاس  رفتاری مثل یک فانکشن هست</w:t>
+      </w:r>
+      <w:r>
+        <w:rPr>
+          <w:rFonts w:cs="Calibri" w:hint="cs"/>
+          <w:b/>
+          <w:bCs/>
+          <w:sz w:val="32"/>
+          <w:szCs w:val="32"/>
+          <w:rtl/>
+          <w:lang w:bidi="fa-IR"/>
+        </w:rPr>
+        <w:t>. یک فانکشن مستقل هست. برای حل مسائل داخلی کلاس ها استفاده میشود. یک کاری برای کلاس انجام میدهد و همچین مستقل هست.</w:t>
+      </w:r>
       <w:bookmarkStart w:id="0" w:name="_GoBack"/>
       <w:bookmarkEnd w:id="0"/>
-    </w:p>
-    <w:p>
-      <w:pPr>
-        <w:bidi/>
-        <w:rPr>
-          <w:rFonts w:cs="Calibri"/>
-          <w:b/>
-          <w:bCs/>
-          <w:sz w:val="32"/>
-          <w:szCs w:val="32"/>
-          <w:lang w:bidi="fa-IR"/>
-        </w:rPr>
-      </w:pPr>
     </w:p>
     <w:sectPr>
       <w:pgSz w:w="12240" w:h="15840"/>

</xml_diff>

<commit_message>
compelet web rest api
</commit_message>
<xml_diff>
--- a/design.docx
+++ b/design.docx
@@ -5396,7 +5396,7 @@
       <w:pPr>
         <w:bidi/>
         <w:rPr>
-          <w:rFonts w:cs="Calibri" w:hint="cs"/>
+          <w:rFonts w:cs="Calibri"/>
           <w:b/>
           <w:bCs/>
           <w:sz w:val="32"/>
@@ -5422,7 +5422,7 @@
       <w:pPr>
         <w:bidi/>
         <w:rPr>
-          <w:rFonts w:cs="Calibri" w:hint="cs"/>
+          <w:rFonts w:cs="Calibri"/>
           <w:b/>
           <w:bCs/>
           <w:sz w:val="32"/>
@@ -5473,7 +5473,7 @@
       <w:pPr>
         <w:bidi/>
         <w:rPr>
-          <w:rFonts w:cs="Calibri" w:hint="cs"/>
+          <w:rFonts w:cs="Calibri"/>
           <w:b/>
           <w:bCs/>
           <w:sz w:val="32"/>
@@ -5713,12 +5713,11 @@
       <w:pPr>
         <w:bidi/>
         <w:rPr>
-          <w:rFonts w:cs="Calibri" w:hint="cs"/>
-          <w:b/>
-          <w:bCs/>
-          <w:sz w:val="32"/>
-          <w:szCs w:val="32"/>
-          <w:rtl/>
+          <w:rFonts w:cs="Calibri"/>
+          <w:b/>
+          <w:bCs/>
+          <w:sz w:val="32"/>
+          <w:szCs w:val="32"/>
           <w:lang w:bidi="fa-IR"/>
         </w:rPr>
       </w:pPr>
@@ -5756,6 +5755,56 @@
           <w:lang w:bidi="fa-IR"/>
         </w:rPr>
         <w:t>. یک فانکشن مستقل هست. برای حل مسائل داخلی کلاس ها استفاده میشود. یک کاری برای کلاس انجام میدهد و همچین مستقل هست.</w:t>
+      </w:r>
+    </w:p>
+    <w:p>
+      <w:pPr>
+        <w:bidi/>
+        <w:rPr>
+          <w:rFonts w:cs="Calibri"/>
+          <w:b/>
+          <w:bCs/>
+          <w:sz w:val="32"/>
+          <w:szCs w:val="32"/>
+          <w:lang w:bidi="fa-IR"/>
+        </w:rPr>
+      </w:pPr>
+      <w:r>
+        <w:rPr>
+          <w:rFonts w:cs="Calibri"/>
+          <w:b/>
+          <w:bCs/>
+          <w:sz w:val="32"/>
+          <w:szCs w:val="32"/>
+          <w:lang w:bidi="fa-IR"/>
+        </w:rPr>
+        <w:t>Abstract class:</w:t>
+      </w:r>
+    </w:p>
+    <w:p>
+      <w:pPr>
+        <w:bidi/>
+        <w:rPr>
+          <w:rFonts w:cs="Calibri" w:hint="cs"/>
+          <w:b/>
+          <w:bCs/>
+          <w:sz w:val="32"/>
+          <w:szCs w:val="32"/>
+          <w:rtl/>
+          <w:lang w:bidi="fa-IR"/>
+        </w:rPr>
+      </w:pPr>
+      <w:r>
+        <w:rPr>
+          <w:rFonts w:cs="Calibri" w:hint="cs"/>
+          <w:b/>
+          <w:bCs/>
+          <w:sz w:val="32"/>
+          <w:szCs w:val="32"/>
+          <w:rtl/>
+          <w:lang w:bidi="fa-IR"/>
+        </w:rPr>
+        <w:t>این کلاس ابسترکت برای اینکه یک کلاس از جنس کلاس شود استفاده میشود. یک جور برچسب بزن هست برای کلاس ها ک برای پایتون مشخص شود این شی از جنس کلاس هست. هر شی میتواند یک نوع مثل رشته ی عددی و کلاسی داشته باشد که برای کلاس ها از ابسترکت برای مشخص کردن کلاس ها استفاده میشود.</w:t>
       </w:r>
       <w:bookmarkStart w:id="0" w:name="_GoBack"/>
       <w:bookmarkEnd w:id="0"/>

</xml_diff>